<commit_message>
TestType (US009) unity tests + mutation tests update + General organization
</commit_message>
<xml_diff>
--- a/docs/SprintC/Extras/User Stories Description.docx
+++ b/docs/SprintC/Extras/User Stories Description.docx
@@ -5122,27 +5122,7 @@
           <w:lang w:val="en-US"/>
         </w:rPr>
         <w:lastRenderedPageBreak/>
-        <w:t>US0</w:t>
-      </w:r>
-      <w:r>
-        <w:rPr>
-          <w:b/>
-          <w:bCs/>
-          <w:sz w:val="32"/>
-          <w:szCs w:val="32"/>
-          <w:lang w:val="en-US"/>
-        </w:rPr>
-        <w:t>5</w:t>
-      </w:r>
-      <w:r>
-        <w:rPr>
-          <w:b/>
-          <w:bCs/>
-          <w:sz w:val="32"/>
-          <w:szCs w:val="32"/>
-          <w:lang w:val="en-US"/>
-        </w:rPr>
-        <w:t>:</w:t>
+        <w:t>US05:</w:t>
       </w:r>
     </w:p>
     <w:p>
@@ -5362,10 +5342,30 @@
         </w:rPr>
       </w:pPr>
       <w:r>
-        <w:t>I</w:t>
-      </w:r>
-      <w:r>
-        <w:t>n US5, the medical lab technician checks the system and see all tests for which there are no samples collected. The medical lab technician selects a test and the system asks for the number of samples to collect.</w:t>
+        <w:t xml:space="preserve">In US5, the medical lab technician checks the system and see all tests for which there are no samples collected. The medical lab technician selects a test and </w:t>
+      </w:r>
+    </w:p>
+    <w:p>
+      <w:pPr>
+        <w:pStyle w:val="PargrafodaLista"/>
+      </w:pPr>
+    </w:p>
+    <w:p>
+      <w:pPr>
+        <w:pStyle w:val="PargrafodaLista"/>
+        <w:numPr>
+          <w:ilvl w:val="1"/>
+          <w:numId w:val="16"/>
+        </w:numPr>
+        <w:rPr>
+          <w:rFonts w:cstheme="minorHAnsi"/>
+          <w:b/>
+          <w:bCs/>
+          <w:lang w:val="en-US"/>
+        </w:rPr>
+      </w:pPr>
+      <w:r>
+        <w:t>the system asks for the number of samples to collect.</w:t>
       </w:r>
     </w:p>
     <w:p>
@@ -5491,10 +5491,7 @@
         <w:t xml:space="preserve"> </w:t>
       </w:r>
       <w:r>
-        <w:t xml:space="preserve">: </w:t>
-      </w:r>
-      <w:r>
-        <w:t>We didn't fully understand what will the API do in this US, so here's out interpretation from the US, correct us if we're wrong please: The API will be generated randomly and the API is an attribute from the sample.</w:t>
+        <w:t>: We didn't fully understand what will the API do in this US, so here's out interpretation from the US, correct us if we're wrong please: The API will be generated randomly and the API is an attribute from the sample.</w:t>
       </w:r>
     </w:p>
     <w:p>
@@ -5646,15 +5643,7 @@
           <w:bCs/>
           <w:lang w:val="en-US"/>
         </w:rPr>
-        <w:t>AC</w:t>
-      </w:r>
-      <w:r>
-        <w:rPr>
-          <w:b/>
-          <w:bCs/>
-          <w:lang w:val="en-US"/>
-        </w:rPr>
-        <w:t>2:</w:t>
+        <w:t>AC2:</w:t>
       </w:r>
       <w:r>
         <w:rPr>
@@ -5742,10 +5731,7 @@
         <w:t xml:space="preserve"> </w:t>
       </w:r>
       <w:r>
-        <w:t xml:space="preserve"> </w:t>
-      </w:r>
-      <w:r>
-        <w:t>Each sample has a unique barcode number.</w:t>
+        <w:t xml:space="preserve"> Each sample has a unique barcode number.</w:t>
       </w:r>
     </w:p>
     <w:p>
@@ -5776,13 +5762,7 @@
         <w:t xml:space="preserve"> </w:t>
       </w:r>
       <w:r>
-        <w:t xml:space="preserve"> T</w:t>
-      </w:r>
-      <w:r>
-        <w:t>he medical lab technician checks the system and see all tests for which there are no samples collected</w:t>
-      </w:r>
-      <w:r>
-        <w:t>.</w:t>
+        <w:t xml:space="preserve"> The medical lab technician checks the system and see all tests for which there are no samples collected.</w:t>
       </w:r>
     </w:p>
     <w:p>
@@ -5944,63 +5924,7 @@
           <w:rFonts w:cstheme="minorHAnsi"/>
           <w:lang w:val="en-US"/>
         </w:rPr>
-        <w:t>There is a dependency to “US</w:t>
-      </w:r>
-      <w:r>
-        <w:rPr>
-          <w:rFonts w:cstheme="minorHAnsi"/>
-          <w:lang w:val="en-US"/>
-        </w:rPr>
-        <w:t>009</w:t>
-      </w:r>
-      <w:r>
-        <w:rPr>
-          <w:rFonts w:cstheme="minorHAnsi"/>
-          <w:lang w:val="en-US"/>
-        </w:rPr>
-        <w:t xml:space="preserve"> Specify a new </w:t>
-      </w:r>
-      <w:r>
-        <w:rPr>
-          <w:rFonts w:cstheme="minorHAnsi"/>
-          <w:lang w:val="en-US"/>
-        </w:rPr>
-        <w:t>test type</w:t>
-      </w:r>
-      <w:r>
-        <w:rPr>
-          <w:rFonts w:cstheme="minorHAnsi"/>
-          <w:lang w:val="en-US"/>
-        </w:rPr>
-        <w:t xml:space="preserve">” since at least a </w:t>
-      </w:r>
-      <w:r>
-        <w:rPr>
-          <w:rFonts w:cstheme="minorHAnsi"/>
-          <w:lang w:val="en-US"/>
-        </w:rPr>
-        <w:t>test type</w:t>
-      </w:r>
-      <w:r>
-        <w:rPr>
-          <w:rFonts w:cstheme="minorHAnsi"/>
-          <w:lang w:val="en-US"/>
-        </w:rPr>
-        <w:t xml:space="preserve"> must exist to classify </w:t>
-      </w:r>
-      <w:r>
-        <w:rPr>
-          <w:rFonts w:cstheme="minorHAnsi"/>
-          <w:lang w:val="en-US"/>
-        </w:rPr>
-        <w:t>the sample(s)</w:t>
-      </w:r>
-      <w:r>
-        <w:rPr>
-          <w:rFonts w:cstheme="minorHAnsi"/>
-          <w:lang w:val="en-US"/>
-        </w:rPr>
-        <w:t xml:space="preserve"> being created</w:t>
+        <w:t>There is a dependency to “US009 Specify a new test type” since at least a test type must exist to classify the sample(s) being created</w:t>
       </w:r>
       <w:r>
         <w:rPr>

</xml_diff>